<commit_message>
V 0.1.3 - T3 edited
</commit_message>
<xml_diff>
--- a/T3.docx
+++ b/T3.docx
@@ -53,27 +53,7 @@
           <w:sz w:val="28"/>
           <w:szCs w:val="28"/>
         </w:rPr>
-        <w:t>“</w:t>
-      </w:r>
-      <w:r>
-        <w:rPr>
-          <w:rFonts w:ascii="Times New Roman" w:hAnsi="Times New Roman" w:cs="Times New Roman"/>
-          <w:b/>
-          <w:bCs/>
-          <w:sz w:val="28"/>
-          <w:szCs w:val="28"/>
-        </w:rPr>
-        <w:t>WebServer для составления программ тренировок</w:t>
-      </w:r>
-      <w:r>
-        <w:rPr>
-          <w:rFonts w:ascii="Times New Roman" w:hAnsi="Times New Roman" w:cs="Times New Roman"/>
-          <w:b/>
-          <w:bCs/>
-          <w:sz w:val="28"/>
-          <w:szCs w:val="28"/>
-        </w:rPr>
-        <w:t>”</w:t>
+        <w:t>“WebServer для составления программ тренировок”</w:t>
       </w:r>
     </w:p>
     <w:p>
@@ -397,31 +377,7 @@
           <w:sz w:val="28"/>
           <w:szCs w:val="28"/>
         </w:rPr>
-        <w:t>t</w:t>
-      </w:r>
-      <w:r>
-        <w:rPr>
-          <w:rFonts w:ascii="Times New Roman" w:hAnsi="Times New Roman" w:cs="Times New Roman"/>
-          <w:sz w:val="28"/>
-          <w:szCs w:val="28"/>
-        </w:rPr>
-        <w:t>_</w:t>
-      </w:r>
-      <w:r>
-        <w:rPr>
-          <w:rFonts w:ascii="Times New Roman" w:hAnsi="Times New Roman" w:cs="Times New Roman"/>
-          <w:sz w:val="28"/>
-          <w:szCs w:val="28"/>
-        </w:rPr>
-        <w:t>use</w:t>
-      </w:r>
-      <w:r>
-        <w:rPr>
-          <w:rFonts w:ascii="Times New Roman" w:hAnsi="Times New Roman" w:cs="Times New Roman"/>
-          <w:sz w:val="28"/>
-          <w:szCs w:val="28"/>
-        </w:rPr>
-        <w:t>” (не использовать)</w:t>
+        <w:t>t_use” (не использовать)</w:t>
       </w:r>
     </w:p>
     <w:p>
@@ -605,7 +561,292 @@
           <w:sz w:val="28"/>
           <w:szCs w:val="28"/>
         </w:rPr>
-        <w:t xml:space="preserve">Развёртывание. </w:t>
+        <w:t>Развёртывание.</w:t>
+      </w:r>
+    </w:p>
+    <w:p>
+      <w:pPr>
+        <w:rPr>
+          <w:rFonts w:ascii="Times New Roman" w:hAnsi="Times New Roman" w:cs="Times New Roman"/>
+          <w:sz w:val="28"/>
+          <w:szCs w:val="28"/>
+        </w:rPr>
+      </w:pPr>
+    </w:p>
+    <w:p>
+      <w:pPr>
+        <w:rPr>
+          <w:rFonts w:ascii="Times New Roman" w:hAnsi="Times New Roman" w:cs="Times New Roman"/>
+          <w:sz w:val="28"/>
+          <w:szCs w:val="28"/>
+        </w:rPr>
+      </w:pPr>
+    </w:p>
+    <w:p>
+      <w:pPr>
+        <w:rPr>
+          <w:rFonts w:ascii="Times New Roman" w:hAnsi="Times New Roman" w:cs="Times New Roman"/>
+          <w:b/>
+          <w:bCs/>
+          <w:sz w:val="32"/>
+          <w:szCs w:val="32"/>
+        </w:rPr>
+      </w:pPr>
+      <w:r>
+        <w:rPr>
+          <w:rFonts w:ascii="Times New Roman" w:hAnsi="Times New Roman" w:cs="Times New Roman"/>
+          <w:b/>
+          <w:bCs/>
+          <w:sz w:val="32"/>
+          <w:szCs w:val="32"/>
+        </w:rPr>
+        <w:lastRenderedPageBreak/>
+        <w:t>Библиотеки:</w:t>
+      </w:r>
+    </w:p>
+    <w:p>
+      <w:pPr>
+        <w:rPr>
+          <w:rFonts w:ascii="Times New Roman" w:hAnsi="Times New Roman" w:cs="Times New Roman"/>
+          <w:sz w:val="28"/>
+          <w:szCs w:val="28"/>
+        </w:rPr>
+      </w:pPr>
+      <w:r>
+        <w:rPr>
+          <w:rFonts w:ascii="Times New Roman" w:hAnsi="Times New Roman" w:cs="Times New Roman"/>
+          <w:sz w:val="28"/>
+          <w:szCs w:val="28"/>
+        </w:rPr>
+        <w:t>В проекте будут использоваться следующие библиотеки:</w:t>
+      </w:r>
+    </w:p>
+    <w:p>
+      <w:pPr>
+        <w:rPr>
+          <w:rFonts w:ascii="Times New Roman" w:hAnsi="Times New Roman" w:cs="Times New Roman"/>
+          <w:sz w:val="28"/>
+          <w:szCs w:val="28"/>
+        </w:rPr>
+      </w:pPr>
+      <w:r>
+        <w:rPr>
+          <w:rFonts w:ascii="Times New Roman" w:hAnsi="Times New Roman" w:cs="Times New Roman"/>
+          <w:sz w:val="28"/>
+          <w:szCs w:val="28"/>
+          <w:lang w:val="en-US"/>
+        </w:rPr>
+        <w:t>s</w:t>
+      </w:r>
+      <w:proofErr w:type="spellStart"/>
+      <w:r>
+        <w:rPr>
+          <w:rFonts w:ascii="Times New Roman" w:hAnsi="Times New Roman" w:cs="Times New Roman"/>
+          <w:sz w:val="28"/>
+          <w:szCs w:val="28"/>
+        </w:rPr>
+        <w:t>qlalchemy</w:t>
+      </w:r>
+      <w:proofErr w:type="spellEnd"/>
+      <w:r>
+        <w:rPr>
+          <w:rFonts w:ascii="Times New Roman" w:hAnsi="Times New Roman" w:cs="Times New Roman"/>
+          <w:sz w:val="28"/>
+          <w:szCs w:val="28"/>
+        </w:rPr>
+        <w:t xml:space="preserve"> </w:t>
+      </w:r>
+      <w:r>
+        <w:rPr>
+          <w:rFonts w:ascii="Times New Roman" w:hAnsi="Times New Roman" w:cs="Times New Roman"/>
+          <w:sz w:val="28"/>
+          <w:szCs w:val="28"/>
+        </w:rPr>
+        <w:t>(для работы с базой данных)</w:t>
+      </w:r>
+    </w:p>
+    <w:p>
+      <w:pPr>
+        <w:rPr>
+          <w:rFonts w:ascii="Times New Roman" w:hAnsi="Times New Roman" w:cs="Times New Roman"/>
+          <w:sz w:val="28"/>
+          <w:szCs w:val="28"/>
+        </w:rPr>
+      </w:pPr>
+      <w:r>
+        <w:rPr>
+          <w:rFonts w:ascii="Times New Roman" w:hAnsi="Times New Roman" w:cs="Times New Roman"/>
+          <w:sz w:val="28"/>
+          <w:szCs w:val="28"/>
+          <w:lang w:val="en-US"/>
+        </w:rPr>
+        <w:t>flask</w:t>
+      </w:r>
+      <w:r>
+        <w:rPr>
+          <w:rFonts w:ascii="Times New Roman" w:hAnsi="Times New Roman" w:cs="Times New Roman"/>
+          <w:sz w:val="28"/>
+          <w:szCs w:val="28"/>
+        </w:rPr>
+        <w:t xml:space="preserve"> (</w:t>
+      </w:r>
+      <w:r>
+        <w:rPr>
+          <w:rFonts w:ascii="Times New Roman" w:hAnsi="Times New Roman" w:cs="Times New Roman"/>
+          <w:sz w:val="28"/>
+          <w:szCs w:val="28"/>
+        </w:rPr>
+        <w:t>для создания веб приложения)</w:t>
+      </w:r>
+    </w:p>
+    <w:p>
+      <w:pPr>
+        <w:rPr>
+          <w:rFonts w:ascii="Times New Roman" w:hAnsi="Times New Roman" w:cs="Times New Roman"/>
+          <w:sz w:val="28"/>
+          <w:szCs w:val="28"/>
+        </w:rPr>
+      </w:pPr>
+      <w:r>
+        <w:rPr>
+          <w:rFonts w:ascii="Times New Roman" w:hAnsi="Times New Roman" w:cs="Times New Roman"/>
+          <w:sz w:val="28"/>
+          <w:szCs w:val="28"/>
+          <w:lang w:val="en-US"/>
+        </w:rPr>
+        <w:t>flask</w:t>
+      </w:r>
+      <w:r>
+        <w:rPr>
+          <w:rFonts w:ascii="Times New Roman" w:hAnsi="Times New Roman" w:cs="Times New Roman"/>
+          <w:sz w:val="28"/>
+          <w:szCs w:val="28"/>
+        </w:rPr>
+        <w:t>_</w:t>
+      </w:r>
+      <w:r>
+        <w:rPr>
+          <w:rFonts w:ascii="Times New Roman" w:hAnsi="Times New Roman" w:cs="Times New Roman"/>
+          <w:sz w:val="28"/>
+          <w:szCs w:val="28"/>
+          <w:lang w:val="en-US"/>
+        </w:rPr>
+        <w:t>wtf</w:t>
+      </w:r>
+      <w:r>
+        <w:rPr>
+          <w:rFonts w:ascii="Times New Roman" w:hAnsi="Times New Roman" w:cs="Times New Roman"/>
+          <w:sz w:val="28"/>
+          <w:szCs w:val="28"/>
+        </w:rPr>
+        <w:t xml:space="preserve"> (</w:t>
+      </w:r>
+      <w:r>
+        <w:rPr>
+          <w:rFonts w:ascii="Times New Roman" w:hAnsi="Times New Roman" w:cs="Times New Roman"/>
+          <w:sz w:val="28"/>
+          <w:szCs w:val="28"/>
+        </w:rPr>
+        <w:t>для создания и обработки форм</w:t>
+      </w:r>
+      <w:r>
+        <w:rPr>
+          <w:rFonts w:ascii="Times New Roman" w:hAnsi="Times New Roman" w:cs="Times New Roman"/>
+          <w:sz w:val="28"/>
+          <w:szCs w:val="28"/>
+        </w:rPr>
+        <w:t xml:space="preserve"> </w:t>
+      </w:r>
+      <w:r>
+        <w:rPr>
+          <w:rFonts w:ascii="Times New Roman" w:hAnsi="Times New Roman" w:cs="Times New Roman"/>
+          <w:sz w:val="28"/>
+          <w:szCs w:val="28"/>
+        </w:rPr>
+        <w:t>регистрации и авторизации)</w:t>
+      </w:r>
+    </w:p>
+    <w:p>
+      <w:pPr>
+        <w:rPr>
+          <w:rFonts w:ascii="Times New Roman" w:hAnsi="Times New Roman" w:cs="Times New Roman"/>
+          <w:sz w:val="28"/>
+          <w:szCs w:val="28"/>
+        </w:rPr>
+      </w:pPr>
+      <w:r>
+        <w:rPr>
+          <w:rFonts w:ascii="Times New Roman" w:hAnsi="Times New Roman" w:cs="Times New Roman"/>
+          <w:sz w:val="28"/>
+          <w:szCs w:val="28"/>
+          <w:lang w:val="en-US"/>
+        </w:rPr>
+        <w:t>flask</w:t>
+      </w:r>
+      <w:r>
+        <w:rPr>
+          <w:rFonts w:ascii="Times New Roman" w:hAnsi="Times New Roman" w:cs="Times New Roman"/>
+          <w:sz w:val="28"/>
+          <w:szCs w:val="28"/>
+        </w:rPr>
+        <w:t>_</w:t>
+      </w:r>
+      <w:r>
+        <w:rPr>
+          <w:rFonts w:ascii="Times New Roman" w:hAnsi="Times New Roman" w:cs="Times New Roman"/>
+          <w:sz w:val="28"/>
+          <w:szCs w:val="28"/>
+          <w:lang w:val="en-US"/>
+        </w:rPr>
+        <w:t>restful</w:t>
+      </w:r>
+      <w:r>
+        <w:rPr>
+          <w:rFonts w:ascii="Times New Roman" w:hAnsi="Times New Roman" w:cs="Times New Roman"/>
+          <w:sz w:val="28"/>
+          <w:szCs w:val="28"/>
+        </w:rPr>
+        <w:t xml:space="preserve"> (</w:t>
+      </w:r>
+      <w:r>
+        <w:rPr>
+          <w:rFonts w:ascii="Times New Roman" w:hAnsi="Times New Roman" w:cs="Times New Roman"/>
+          <w:sz w:val="28"/>
+          <w:szCs w:val="28"/>
+        </w:rPr>
+        <w:t xml:space="preserve">для </w:t>
+      </w:r>
+      <w:r>
+        <w:rPr>
+          <w:rFonts w:ascii="Times New Roman" w:hAnsi="Times New Roman" w:cs="Times New Roman"/>
+          <w:sz w:val="28"/>
+          <w:szCs w:val="28"/>
+        </w:rPr>
+        <w:t>создани</w:t>
+      </w:r>
+      <w:r>
+        <w:rPr>
+          <w:rFonts w:ascii="Times New Roman" w:hAnsi="Times New Roman" w:cs="Times New Roman"/>
+          <w:sz w:val="28"/>
+          <w:szCs w:val="28"/>
+        </w:rPr>
+        <w:t>я</w:t>
+      </w:r>
+      <w:r>
+        <w:rPr>
+          <w:rFonts w:ascii="Times New Roman" w:hAnsi="Times New Roman" w:cs="Times New Roman"/>
+          <w:sz w:val="28"/>
+          <w:szCs w:val="28"/>
+        </w:rPr>
+        <w:t xml:space="preserve"> RESTful-сервиса</w:t>
+      </w:r>
+      <w:r>
+        <w:rPr>
+          <w:rFonts w:ascii="Times New Roman" w:hAnsi="Times New Roman" w:cs="Times New Roman"/>
+          <w:sz w:val="28"/>
+          <w:szCs w:val="28"/>
+        </w:rPr>
+        <w:t>)</w:t>
       </w:r>
     </w:p>
     <w:sectPr>

</xml_diff>

<commit_message>
V 0.3 - Project info
</commit_message>
<xml_diff>
--- a/T3.docx
+++ b/T3.docx
@@ -185,83 +185,6 @@
     </w:p>
     <w:p>
       <w:pPr>
-        <w:pStyle w:val="a7"/>
-        <w:numPr>
-          <w:ilvl w:val="0"/>
-          <w:numId w:val="1"/>
-        </w:numPr>
-        <w:rPr>
-          <w:rFonts w:ascii="Times New Roman" w:hAnsi="Times New Roman" w:cs="Times New Roman"/>
-          <w:sz w:val="28"/>
-          <w:szCs w:val="28"/>
-        </w:rPr>
-      </w:pPr>
-      <w:r>
-        <w:rPr>
-          <w:rFonts w:ascii="Times New Roman" w:hAnsi="Times New Roman" w:cs="Times New Roman"/>
-          <w:sz w:val="28"/>
-          <w:szCs w:val="28"/>
-        </w:rPr>
-        <w:t>Приоритезация упражнений</w:t>
-      </w:r>
-      <w:r>
-        <w:rPr>
-          <w:rFonts w:ascii="Times New Roman" w:hAnsi="Times New Roman" w:cs="Times New Roman"/>
-          <w:sz w:val="28"/>
-          <w:szCs w:val="28"/>
-        </w:rPr>
-        <w:t xml:space="preserve"> </w:t>
-      </w:r>
-      <w:r>
-        <w:rPr>
-          <w:rFonts w:ascii="Times New Roman" w:hAnsi="Times New Roman" w:cs="Times New Roman"/>
-          <w:sz w:val="28"/>
-          <w:szCs w:val="28"/>
-        </w:rPr>
-        <w:t>(</w:t>
-      </w:r>
-      <w:r>
-        <w:rPr>
-          <w:rFonts w:ascii="Times New Roman" w:hAnsi="Times New Roman" w:cs="Times New Roman"/>
-          <w:sz w:val="28"/>
-          <w:szCs w:val="28"/>
-        </w:rPr>
-        <w:t>возможность сделать то или иное упражнение обязательным или полностью отказаться от него)</w:t>
-      </w:r>
-    </w:p>
-    <w:p>
-      <w:pPr>
-        <w:pStyle w:val="a7"/>
-        <w:numPr>
-          <w:ilvl w:val="0"/>
-          <w:numId w:val="1"/>
-        </w:numPr>
-        <w:rPr>
-          <w:rFonts w:ascii="Times New Roman" w:hAnsi="Times New Roman" w:cs="Times New Roman"/>
-          <w:sz w:val="28"/>
-          <w:szCs w:val="28"/>
-        </w:rPr>
-      </w:pPr>
-      <w:r>
-        <w:rPr>
-          <w:rFonts w:ascii="Times New Roman" w:hAnsi="Times New Roman" w:cs="Times New Roman"/>
-          <w:sz w:val="28"/>
-          <w:szCs w:val="28"/>
-        </w:rPr>
-        <w:t>Автоматическое создание программы тренировок на неделю, а также возможность создать программу тренировки на текущий день</w:t>
-      </w:r>
-    </w:p>
-    <w:p>
-      <w:pPr>
-        <w:rPr>
-          <w:rFonts w:ascii="Times New Roman" w:hAnsi="Times New Roman" w:cs="Times New Roman"/>
-          <w:sz w:val="28"/>
-          <w:szCs w:val="28"/>
-        </w:rPr>
-      </w:pPr>
-    </w:p>
-    <w:p>
-      <w:pPr>
         <w:rPr>
           <w:rFonts w:ascii="Times New Roman" w:hAnsi="Times New Roman" w:cs="Times New Roman"/>
           <w:b/>
@@ -310,74 +233,7 @@
           <w:sz w:val="28"/>
           <w:szCs w:val="28"/>
         </w:rPr>
-        <w:t xml:space="preserve">Каталог упражнений со всей необходимой информацией о них (техника, фото, рекомендуемое кол-во подходов и повторений, </w:t>
-      </w:r>
-      <w:r>
-        <w:rPr>
-          <w:rFonts w:ascii="Times New Roman" w:hAnsi="Times New Roman" w:cs="Times New Roman"/>
-          <w:sz w:val="28"/>
-          <w:szCs w:val="28"/>
-          <w:lang w:val="en-US"/>
-        </w:rPr>
-        <w:t>bool</w:t>
-      </w:r>
-      <w:r>
-        <w:rPr>
-          <w:rFonts w:ascii="Times New Roman" w:hAnsi="Times New Roman" w:cs="Times New Roman"/>
-          <w:sz w:val="28"/>
-          <w:szCs w:val="28"/>
-        </w:rPr>
-        <w:t xml:space="preserve"> поля “</w:t>
-      </w:r>
-      <w:r>
-        <w:rPr>
-          <w:rFonts w:ascii="Times New Roman" w:hAnsi="Times New Roman" w:cs="Times New Roman"/>
-          <w:sz w:val="28"/>
-          <w:szCs w:val="28"/>
-        </w:rPr>
-        <w:t>mandatory</w:t>
-      </w:r>
-      <w:r>
-        <w:rPr>
-          <w:rFonts w:ascii="Times New Roman" w:hAnsi="Times New Roman" w:cs="Times New Roman"/>
-          <w:sz w:val="28"/>
-          <w:szCs w:val="28"/>
-        </w:rPr>
-        <w:t>” (обязательное упражнение), “</w:t>
-      </w:r>
-      <w:r>
-        <w:rPr>
-          <w:rFonts w:ascii="Times New Roman" w:hAnsi="Times New Roman" w:cs="Times New Roman"/>
-          <w:sz w:val="28"/>
-          <w:szCs w:val="28"/>
-          <w:lang w:val="en-US"/>
-        </w:rPr>
-        <w:t>d</w:t>
-      </w:r>
-      <w:r>
-        <w:rPr>
-          <w:rFonts w:ascii="Times New Roman" w:hAnsi="Times New Roman" w:cs="Times New Roman"/>
-          <w:sz w:val="28"/>
-          <w:szCs w:val="28"/>
-        </w:rPr>
-        <w:t>o</w:t>
-      </w:r>
-      <w:r>
-        <w:rPr>
-          <w:rFonts w:ascii="Times New Roman" w:hAnsi="Times New Roman" w:cs="Times New Roman"/>
-          <w:sz w:val="28"/>
-          <w:szCs w:val="28"/>
-          <w:lang w:val="en-US"/>
-        </w:rPr>
-        <w:t>n</w:t>
-      </w:r>
-      <w:r>
-        <w:rPr>
-          <w:rFonts w:ascii="Times New Roman" w:hAnsi="Times New Roman" w:cs="Times New Roman"/>
-          <w:sz w:val="28"/>
-          <w:szCs w:val="28"/>
-        </w:rPr>
-        <w:t>t_use” (не использовать)</w:t>
+        <w:t>Каталог упражнений со всей необходимой информацией о них</w:t>
       </w:r>
     </w:p>
     <w:p>
@@ -600,7 +456,6 @@
           <w:sz w:val="32"/>
           <w:szCs w:val="32"/>
         </w:rPr>
-        <w:lastRenderedPageBreak/>
         <w:t>Библиотеки:</w:t>
       </w:r>
     </w:p>
@@ -739,23 +594,7 @@
           <w:sz w:val="28"/>
           <w:szCs w:val="28"/>
         </w:rPr>
-        <w:t xml:space="preserve"> (</w:t>
-      </w:r>
-      <w:r>
-        <w:rPr>
-          <w:rFonts w:ascii="Times New Roman" w:hAnsi="Times New Roman" w:cs="Times New Roman"/>
-          <w:sz w:val="28"/>
-          <w:szCs w:val="28"/>
-        </w:rPr>
-        <w:t>для создания и обработки форм</w:t>
-      </w:r>
-      <w:r>
-        <w:rPr>
-          <w:rFonts w:ascii="Times New Roman" w:hAnsi="Times New Roman" w:cs="Times New Roman"/>
-          <w:sz w:val="28"/>
-          <w:szCs w:val="28"/>
-        </w:rPr>
-        <w:t xml:space="preserve"> </w:t>
+        <w:t xml:space="preserve"> (для создания и обработки форм </w:t>
       </w:r>
       <w:r>
         <w:rPr>
@@ -1788,6 +1627,7 @@
   <w:style w:type="character" w:default="1" w:styleId="a0">
     <w:name w:val="Default Paragraph Font"/>
     <w:uiPriority w:val="1"/>
+    <w:semiHidden/>
     <w:unhideWhenUsed/>
   </w:style>
   <w:style w:type="table" w:default="1" w:styleId="a1">

</xml_diff>

<commit_message>
V 0.8 - Full API
</commit_message>
<xml_diff>
--- a/T3.docx
+++ b/T3.docx
@@ -180,7 +180,31 @@
           <w:sz w:val="28"/>
           <w:szCs w:val="28"/>
         </w:rPr>
-        <w:t>Редактирование личных данных (доступное спортивное оборудование, имя, расписание тренировок, желаемая продолжительность тренировок)</w:t>
+        <w:t>Редактирование личных данных (доступное спортивное оборудование</w:t>
+      </w:r>
+      <w:r>
+        <w:rPr>
+          <w:rFonts w:ascii="Times New Roman" w:hAnsi="Times New Roman" w:cs="Times New Roman"/>
+          <w:sz w:val="28"/>
+          <w:szCs w:val="28"/>
+        </w:rPr>
+        <w:t xml:space="preserve"> </w:t>
+      </w:r>
+      <w:r>
+        <w:rPr>
+          <w:rFonts w:ascii="Times New Roman" w:hAnsi="Times New Roman" w:cs="Times New Roman"/>
+          <w:sz w:val="28"/>
+          <w:szCs w:val="28"/>
+        </w:rPr>
+        <w:t>и тип тренировки</w:t>
+      </w:r>
+      <w:r>
+        <w:rPr>
+          <w:rFonts w:ascii="Times New Roman" w:hAnsi="Times New Roman" w:cs="Times New Roman"/>
+          <w:sz w:val="28"/>
+          <w:szCs w:val="28"/>
+        </w:rPr>
+        <w:t>)</w:t>
       </w:r>
     </w:p>
     <w:p>
@@ -500,7 +524,16 @@
           <w:sz w:val="28"/>
           <w:szCs w:val="28"/>
         </w:rPr>
-        <w:t>qlalchemy</w:t>
+        <w:t>ql</w:t>
+      </w:r>
+      <w:r>
+        <w:rPr>
+          <w:rFonts w:ascii="Times New Roman" w:hAnsi="Times New Roman" w:cs="Times New Roman"/>
+          <w:sz w:val="28"/>
+          <w:szCs w:val="28"/>
+          <w:lang w:val="en-US"/>
+        </w:rPr>
+        <w:t>ite</w:t>
       </w:r>
       <w:proofErr w:type="spellEnd"/>
       <w:r>
@@ -526,15 +559,16 @@
           <w:rFonts w:ascii="Times New Roman" w:hAnsi="Times New Roman" w:cs="Times New Roman"/>
           <w:sz w:val="28"/>
           <w:szCs w:val="28"/>
-        </w:rPr>
-      </w:pPr>
-      <w:r>
-        <w:rPr>
-          <w:rFonts w:ascii="Times New Roman" w:hAnsi="Times New Roman" w:cs="Times New Roman"/>
-          <w:sz w:val="28"/>
-          <w:szCs w:val="28"/>
           <w:lang w:val="en-US"/>
         </w:rPr>
+      </w:pPr>
+      <w:r>
+        <w:rPr>
+          <w:rFonts w:ascii="Times New Roman" w:hAnsi="Times New Roman" w:cs="Times New Roman"/>
+          <w:sz w:val="28"/>
+          <w:szCs w:val="28"/>
+          <w:lang w:val="en-US"/>
+        </w:rPr>
         <w:t>flask</w:t>
       </w:r>
       <w:r>
@@ -586,57 +620,6 @@
           <w:szCs w:val="28"/>
           <w:lang w:val="en-US"/>
         </w:rPr>
-        <w:t>wtf</w:t>
-      </w:r>
-      <w:r>
-        <w:rPr>
-          <w:rFonts w:ascii="Times New Roman" w:hAnsi="Times New Roman" w:cs="Times New Roman"/>
-          <w:sz w:val="28"/>
-          <w:szCs w:val="28"/>
-        </w:rPr>
-        <w:t xml:space="preserve"> (для создания и обработки форм </w:t>
-      </w:r>
-      <w:r>
-        <w:rPr>
-          <w:rFonts w:ascii="Times New Roman" w:hAnsi="Times New Roman" w:cs="Times New Roman"/>
-          <w:sz w:val="28"/>
-          <w:szCs w:val="28"/>
-        </w:rPr>
-        <w:t>регистрации и авторизации)</w:t>
-      </w:r>
-    </w:p>
-    <w:p>
-      <w:pPr>
-        <w:rPr>
-          <w:rFonts w:ascii="Times New Roman" w:hAnsi="Times New Roman" w:cs="Times New Roman"/>
-          <w:sz w:val="28"/>
-          <w:szCs w:val="28"/>
-        </w:rPr>
-      </w:pPr>
-      <w:r>
-        <w:rPr>
-          <w:rFonts w:ascii="Times New Roman" w:hAnsi="Times New Roman" w:cs="Times New Roman"/>
-          <w:sz w:val="28"/>
-          <w:szCs w:val="28"/>
-          <w:lang w:val="en-US"/>
-        </w:rPr>
-        <w:t>flask</w:t>
-      </w:r>
-      <w:r>
-        <w:rPr>
-          <w:rFonts w:ascii="Times New Roman" w:hAnsi="Times New Roman" w:cs="Times New Roman"/>
-          <w:sz w:val="28"/>
-          <w:szCs w:val="28"/>
-        </w:rPr>
-        <w:t>_</w:t>
-      </w:r>
-      <w:r>
-        <w:rPr>
-          <w:rFonts w:ascii="Times New Roman" w:hAnsi="Times New Roman" w:cs="Times New Roman"/>
-          <w:sz w:val="28"/>
-          <w:szCs w:val="28"/>
-          <w:lang w:val="en-US"/>
-        </w:rPr>
         <w:t>restful</w:t>
       </w:r>
       <w:r>
@@ -677,7 +660,25 @@
           <w:sz w:val="28"/>
           <w:szCs w:val="28"/>
         </w:rPr>
-        <w:t xml:space="preserve"> RESTful-сервиса</w:t>
+        <w:t xml:space="preserve"> </w:t>
+      </w:r>
+      <w:proofErr w:type="spellStart"/>
+      <w:r>
+        <w:rPr>
+          <w:rFonts w:ascii="Times New Roman" w:hAnsi="Times New Roman" w:cs="Times New Roman"/>
+          <w:sz w:val="28"/>
+          <w:szCs w:val="28"/>
+        </w:rPr>
+        <w:t>RESTful</w:t>
+      </w:r>
+      <w:proofErr w:type="spellEnd"/>
+      <w:r>
+        <w:rPr>
+          <w:rFonts w:ascii="Times New Roman" w:hAnsi="Times New Roman" w:cs="Times New Roman"/>
+          <w:sz w:val="28"/>
+          <w:szCs w:val="28"/>
+        </w:rPr>
+        <w:t>-сервиса</w:t>
       </w:r>
       <w:r>
         <w:rPr>

</xml_diff>

<commit_message>
V 1.1 - Full Release
</commit_message>
<xml_diff>
--- a/T3.docx
+++ b/T3.docx
@@ -209,6 +209,28 @@
     </w:p>
     <w:p>
       <w:pPr>
+        <w:pStyle w:val="a7"/>
+        <w:numPr>
+          <w:ilvl w:val="0"/>
+          <w:numId w:val="1"/>
+        </w:numPr>
+        <w:rPr>
+          <w:rFonts w:ascii="Times New Roman" w:hAnsi="Times New Roman" w:cs="Times New Roman"/>
+          <w:sz w:val="28"/>
+          <w:szCs w:val="28"/>
+        </w:rPr>
+      </w:pPr>
+      <w:r>
+        <w:rPr>
+          <w:rFonts w:ascii="Times New Roman" w:hAnsi="Times New Roman" w:cs="Times New Roman"/>
+          <w:sz w:val="28"/>
+          <w:szCs w:val="28"/>
+        </w:rPr>
+        <w:t>Генерация программ тренировок</w:t>
+      </w:r>
+    </w:p>
+    <w:p>
+      <w:pPr>
         <w:rPr>
           <w:rFonts w:ascii="Times New Roman" w:hAnsi="Times New Roman" w:cs="Times New Roman"/>
           <w:b/>
@@ -279,6 +301,28 @@
           <w:sz w:val="28"/>
           <w:szCs w:val="28"/>
         </w:rPr>
+        <w:t>Каталог тренажеров</w:t>
+      </w:r>
+    </w:p>
+    <w:p>
+      <w:pPr>
+        <w:pStyle w:val="a7"/>
+        <w:numPr>
+          <w:ilvl w:val="0"/>
+          <w:numId w:val="2"/>
+        </w:numPr>
+        <w:rPr>
+          <w:rFonts w:ascii="Times New Roman" w:hAnsi="Times New Roman" w:cs="Times New Roman"/>
+          <w:sz w:val="28"/>
+          <w:szCs w:val="28"/>
+        </w:rPr>
+      </w:pPr>
+      <w:r>
+        <w:rPr>
+          <w:rFonts w:ascii="Times New Roman" w:hAnsi="Times New Roman" w:cs="Times New Roman"/>
+          <w:sz w:val="28"/>
+          <w:szCs w:val="28"/>
+        </w:rPr>
         <w:t>Таблица пользователей</w:t>
       </w:r>
     </w:p>
@@ -559,7 +603,6 @@
           <w:rFonts w:ascii="Times New Roman" w:hAnsi="Times New Roman" w:cs="Times New Roman"/>
           <w:sz w:val="28"/>
           <w:szCs w:val="28"/>
-          <w:lang w:val="en-US"/>
         </w:rPr>
       </w:pPr>
       <w:r>

</xml_diff>